<commit_message>
Added repo graph to Word doc
</commit_message>
<xml_diff>
--- a/C971 Wireframe Changes (Part D).docx
+++ b/C971 Wireframe Changes (Part D).docx
@@ -116,17 +116,8 @@
           <w:sz w:val="24"/>
           <w:szCs w:val="24"/>
         </w:rPr>
-        <w:t xml:space="preserve">Added a button that would populate to delete a term once one is </w:t>
-      </w:r>
-      <w:proofErr w:type="gramStart"/>
-      <w:r>
-        <w:rPr>
-          <w:sz w:val="24"/>
-          <w:szCs w:val="24"/>
-        </w:rPr>
-        <w:t>added</w:t>
-      </w:r>
-      <w:proofErr w:type="gramEnd"/>
+        <w:t>Added a button that would populate to delete a term once one is added</w:t>
+      </w:r>
     </w:p>
     <w:p>
       <w:pPr>
@@ -146,17 +137,8 @@
           <w:sz w:val="24"/>
           <w:szCs w:val="24"/>
         </w:rPr>
-        <w:t xml:space="preserve">Added the option to delete courses by sliding them to the </w:t>
-      </w:r>
-      <w:proofErr w:type="gramStart"/>
-      <w:r>
-        <w:rPr>
-          <w:sz w:val="24"/>
-          <w:szCs w:val="24"/>
-        </w:rPr>
-        <w:t>left</w:t>
-      </w:r>
-      <w:proofErr w:type="gramEnd"/>
+        <w:t>Added the option to delete courses by sliding them to the left</w:t>
+      </w:r>
     </w:p>
     <w:p>
       <w:pPr>
@@ -176,17 +158,8 @@
           <w:sz w:val="24"/>
           <w:szCs w:val="24"/>
         </w:rPr>
-        <w:t xml:space="preserve">Added an “add course” option to the course list if there are less than 6 </w:t>
-      </w:r>
-      <w:proofErr w:type="gramStart"/>
-      <w:r>
-        <w:rPr>
-          <w:sz w:val="24"/>
-          <w:szCs w:val="24"/>
-        </w:rPr>
-        <w:t>courses</w:t>
-      </w:r>
-      <w:proofErr w:type="gramEnd"/>
+        <w:t>Added an “add course” option to the course list if there are less than 6 courses</w:t>
+      </w:r>
     </w:p>
     <w:p>
       <w:pPr>
@@ -227,17 +200,8 @@
           <w:sz w:val="24"/>
           <w:szCs w:val="24"/>
         </w:rPr>
-        <w:t xml:space="preserve">Removed the full note page and instead integrated it within a small section of the course </w:t>
-      </w:r>
-      <w:proofErr w:type="gramStart"/>
-      <w:r>
-        <w:rPr>
-          <w:sz w:val="24"/>
-          <w:szCs w:val="24"/>
-        </w:rPr>
-        <w:t>page</w:t>
-      </w:r>
-      <w:proofErr w:type="gramEnd"/>
+        <w:t>Removed the full note page and instead integrated it within a small section of the course page</w:t>
+      </w:r>
     </w:p>
     <w:p>
       <w:pPr>
@@ -257,17 +221,8 @@
           <w:sz w:val="24"/>
           <w:szCs w:val="24"/>
         </w:rPr>
-        <w:t xml:space="preserve">Added share and delete options for notes by sliding them to the </w:t>
-      </w:r>
-      <w:proofErr w:type="gramStart"/>
-      <w:r>
-        <w:rPr>
-          <w:sz w:val="24"/>
-          <w:szCs w:val="24"/>
-        </w:rPr>
-        <w:t>left</w:t>
-      </w:r>
-      <w:proofErr w:type="gramEnd"/>
+        <w:t>Added share and delete options for notes by sliding them to the left</w:t>
+      </w:r>
     </w:p>
     <w:p>
       <w:pPr>
@@ -287,17 +242,92 @@
           <w:sz w:val="24"/>
           <w:szCs w:val="24"/>
         </w:rPr>
-        <w:t xml:space="preserve">Added options to edit almost every text entry in the app by tapping on </w:t>
-      </w:r>
-      <w:proofErr w:type="gramStart"/>
-      <w:r>
-        <w:rPr>
-          <w:sz w:val="24"/>
-          <w:szCs w:val="24"/>
-        </w:rPr>
-        <w:t>it..</w:t>
-      </w:r>
-      <w:proofErr w:type="gramEnd"/>
+        <w:t>Added options to edit almost every text entry in the app by tapping on it..</w:t>
+      </w:r>
+    </w:p>
+    <w:p>
+      <w:pPr>
+        <w:jc w:val="center"/>
+        <w:rPr>
+          <w:sz w:val="24"/>
+          <w:szCs w:val="24"/>
+        </w:rPr>
+      </w:pPr>
+    </w:p>
+    <w:p>
+      <w:pPr>
+        <w:jc w:val="center"/>
+        <w:rPr>
+          <w:sz w:val="24"/>
+          <w:szCs w:val="24"/>
+        </w:rPr>
+      </w:pPr>
+      <w:r>
+        <w:rPr>
+          <w:sz w:val="24"/>
+          <w:szCs w:val="24"/>
+        </w:rPr>
+        <w:t>Repository Graph</w:t>
+      </w:r>
+    </w:p>
+    <w:p>
+      <w:pPr>
+        <w:jc w:val="center"/>
+        <w:rPr>
+          <w:sz w:val="24"/>
+          <w:szCs w:val="24"/>
+        </w:rPr>
+      </w:pPr>
+    </w:p>
+    <w:p>
+      <w:pPr>
+        <w:jc w:val="center"/>
+        <w:rPr>
+          <w:sz w:val="24"/>
+          <w:szCs w:val="24"/>
+        </w:rPr>
+      </w:pPr>
+      <w:r>
+        <w:rPr>
+          <w:sz w:val="24"/>
+          <w:szCs w:val="24"/>
+        </w:rPr>
+        <w:drawing>
+          <wp:inline distT="0" distB="0" distL="0" distR="0" wp14:anchorId="528F905D" wp14:editId="30A28BF7">
+            <wp:extent cx="5943600" cy="2410460"/>
+            <wp:effectExtent l="0" t="0" r="0" b="8890"/>
+            <wp:docPr id="674470927" name="Picture 1" descr="A screenshot of a computer&#10;&#10;Description automatically generated"/>
+            <wp:cNvGraphicFramePr>
+              <a:graphicFrameLocks xmlns:a="http://schemas.openxmlformats.org/drawingml/2006/main" noChangeAspect="1"/>
+            </wp:cNvGraphicFramePr>
+            <a:graphic xmlns:a="http://schemas.openxmlformats.org/drawingml/2006/main">
+              <a:graphicData uri="http://schemas.openxmlformats.org/drawingml/2006/picture">
+                <pic:pic xmlns:pic="http://schemas.openxmlformats.org/drawingml/2006/picture">
+                  <pic:nvPicPr>
+                    <pic:cNvPr id="674470927" name="Picture 1" descr="A screenshot of a computer&#10;&#10;Description automatically generated"/>
+                    <pic:cNvPicPr/>
+                  </pic:nvPicPr>
+                  <pic:blipFill>
+                    <a:blip r:embed="rId5"/>
+                    <a:stretch>
+                      <a:fillRect/>
+                    </a:stretch>
+                  </pic:blipFill>
+                  <pic:spPr>
+                    <a:xfrm>
+                      <a:off x="0" y="0"/>
+                      <a:ext cx="5943600" cy="2410460"/>
+                    </a:xfrm>
+                    <a:prstGeom prst="rect">
+                      <a:avLst/>
+                    </a:prstGeom>
+                  </pic:spPr>
+                </pic:pic>
+              </a:graphicData>
+            </a:graphic>
+          </wp:inline>
+        </w:drawing>
+      </w:r>
     </w:p>
     <w:sectPr>
       <w:pgSz w:w="12240" w:h="15840"/>

</xml_diff>